<commit_message>
help system and legend fixes
</commit_message>
<xml_diff>
--- a/myCBD/myData/appText/home page and tab TEXT jn 10-20 sf 22.docx
+++ b/myCBD/myData/appText/home page and tab TEXT jn 10-20 sf 22.docx
@@ -763,55 +763,55 @@
           <w:rFonts w:ascii="Arial" w:eastAsia="Times New Roman" w:hAnsi="Arial" w:cs="Arial"/>
           <w:color w:val="000000"/>
         </w:rPr>
+        <w:t>American Community Survey</w:t>
+      </w:r>
+    </w:p>
+    <w:p>
+      <w:pPr>
+        <w:spacing w:after="0" w:line="240" w:lineRule="auto"/>
+        <w:rPr>
+          <w:rFonts w:ascii="Arial" w:eastAsia="Times New Roman" w:hAnsi="Arial" w:cs="Arial"/>
+          <w:color w:val="000000"/>
+        </w:rPr>
+      </w:pPr>
+      <w:r>
+        <w:rPr>
+          <w:rFonts w:ascii="Arial" w:eastAsia="Times New Roman" w:hAnsi="Arial" w:cs="Arial"/>
+          <w:color w:val="000000"/>
+        </w:rPr>
+        <w:t>Healthy Places Index</w:t>
+      </w:r>
+    </w:p>
+    <w:p>
+      <w:pPr>
+        <w:spacing w:after="0" w:line="240" w:lineRule="auto"/>
+        <w:rPr>
+          <w:rFonts w:ascii="Arial" w:eastAsia="Times New Roman" w:hAnsi="Arial" w:cs="Arial"/>
+          <w:color w:val="000000"/>
+        </w:rPr>
+      </w:pPr>
+      <w:r>
+        <w:rPr>
+          <w:rFonts w:ascii="Arial" w:eastAsia="Times New Roman" w:hAnsi="Arial" w:cs="Arial"/>
+          <w:color w:val="000000"/>
+        </w:rPr>
+        <w:t>OHE</w:t>
+      </w:r>
+    </w:p>
+    <w:p>
+      <w:pPr>
+        <w:spacing w:after="0" w:line="240" w:lineRule="auto"/>
+        <w:rPr>
+          <w:rFonts w:ascii="Arial" w:eastAsia="Times New Roman" w:hAnsi="Arial" w:cs="Arial"/>
+          <w:color w:val="000000"/>
+        </w:rPr>
+      </w:pPr>
+      <w:r>
+        <w:rPr>
+          <w:rFonts w:ascii="Arial" w:eastAsia="Times New Roman" w:hAnsi="Arial" w:cs="Arial"/>
+          <w:color w:val="000000"/>
+        </w:rPr>
         <w:lastRenderedPageBreak/>
-        <w:t>American Community Survey</w:t>
-      </w:r>
-    </w:p>
-    <w:p>
-      <w:pPr>
-        <w:spacing w:after="0" w:line="240" w:lineRule="auto"/>
-        <w:rPr>
-          <w:rFonts w:ascii="Arial" w:eastAsia="Times New Roman" w:hAnsi="Arial" w:cs="Arial"/>
-          <w:color w:val="000000"/>
-        </w:rPr>
-      </w:pPr>
-      <w:r>
-        <w:rPr>
-          <w:rFonts w:ascii="Arial" w:eastAsia="Times New Roman" w:hAnsi="Arial" w:cs="Arial"/>
-          <w:color w:val="000000"/>
-        </w:rPr>
-        <w:t>Healthy Places Index</w:t>
-      </w:r>
-    </w:p>
-    <w:p>
-      <w:pPr>
-        <w:spacing w:after="0" w:line="240" w:lineRule="auto"/>
-        <w:rPr>
-          <w:rFonts w:ascii="Arial" w:eastAsia="Times New Roman" w:hAnsi="Arial" w:cs="Arial"/>
-          <w:color w:val="000000"/>
-        </w:rPr>
-      </w:pPr>
-      <w:r>
-        <w:rPr>
-          <w:rFonts w:ascii="Arial" w:eastAsia="Times New Roman" w:hAnsi="Arial" w:cs="Arial"/>
-          <w:color w:val="000000"/>
-        </w:rPr>
-        <w:t>OHE</w:t>
-      </w:r>
-    </w:p>
-    <w:p>
-      <w:pPr>
-        <w:spacing w:after="0" w:line="240" w:lineRule="auto"/>
-        <w:rPr>
-          <w:rFonts w:ascii="Arial" w:eastAsia="Times New Roman" w:hAnsi="Arial" w:cs="Arial"/>
-          <w:color w:val="000000"/>
-        </w:rPr>
-      </w:pPr>
-      <w:r>
-        <w:rPr>
-          <w:rFonts w:ascii="Arial" w:eastAsia="Times New Roman" w:hAnsi="Arial" w:cs="Arial"/>
-          <w:color w:val="000000"/>
-        </w:rPr>
         <w:t>Let’s Get Healthy California</w:t>
       </w:r>
     </w:p>
@@ -1522,7 +1522,6 @@
           <w:rFonts w:ascii="Arial" w:eastAsia="Times New Roman" w:hAnsi="Arial" w:cs="Arial"/>
           <w:color w:val="000000"/>
         </w:rPr>
-        <w:lastRenderedPageBreak/>
         <w:t xml:space="preserve">This platform is also a pilot component of the CDPH Ecosystem of Data Sharing, leveraging a rich multi-level data set/system for modeling and predictive analytics and demonstrating automated and integrated data processing, analytics, and visualization. The project employs nimble modular development, with the goal to share tools/resources with outside partners (counties and other states). </w:t>
       </w:r>
     </w:p>
@@ -1587,6 +1586,7 @@
           <w:rFonts w:ascii="Arial" w:eastAsia="Times New Roman" w:hAnsi="Arial" w:cs="Arial"/>
           <w:color w:val="000000"/>
         </w:rPr>
+        <w:lastRenderedPageBreak/>
         <w:t xml:space="preserve">The CCB is the California State implementation piloting the Community Burden of Disease </w:t>
       </w:r>
       <w:r>
@@ -1931,15 +1931,6 @@
           <w:szCs w:val="21"/>
         </w:rPr>
         <w:br/>
-      </w:r>
-      <w:r>
-        <w:rPr>
-          <w:rFonts w:ascii="Arial" w:hAnsi="Arial" w:cs="Arial"/>
-          <w:color w:val="3E3F3A"/>
-          <w:sz w:val="21"/>
-          <w:szCs w:val="21"/>
-        </w:rPr>
-        <w:lastRenderedPageBreak/>
         <w:t xml:space="preserve">Users can select from various measures of mortality to assess burden of disease. Selecting the </w:t>
       </w:r>
       <w:r>
@@ -2233,6 +2224,7 @@
             <w:bCs/>
             <w:color w:val="3E3F3A"/>
           </w:rPr>
+          <w:lastRenderedPageBreak/>
           <w:t>For</w:t>
         </w:r>
       </w:ins>
@@ -2931,6 +2923,7 @@
           <w:rPr>
             <w:rFonts w:ascii="Arial" w:hAnsi="Arial" w:cs="Arial"/>
           </w:rPr>
+          <w:lastRenderedPageBreak/>
           <w:br/>
         </w:r>
         <w:r>
@@ -3417,7 +3410,6 @@
           <w:sz w:val="21"/>
           <w:szCs w:val="21"/>
         </w:rPr>
-        <w:lastRenderedPageBreak/>
         <w:t xml:space="preserve">This graph displays the trend over time for a particular condition within a selected geography, separately for males, females, and the total population. Reviewing the trend over time is important for understanding which problems are improving and which are getting worse. </w:t>
       </w:r>
     </w:p>
@@ -3440,16 +3432,7 @@
           <w:szCs w:val="21"/>
         </w:rPr>
         <w:br/>
-        <w:t xml:space="preserve">Note: Because the data for the communities and census </w:t>
-      </w:r>
-      <w:r>
-        <w:rPr>
-          <w:rFonts w:ascii="Arial" w:hAnsi="Arial" w:cs="Arial"/>
-          <w:color w:val="3E3F3A"/>
-          <w:sz w:val="21"/>
-          <w:szCs w:val="21"/>
-        </w:rPr>
-        <w:t>tract</w:t>
+        <w:t>Note: Because the data for the communities and census tract</w:t>
       </w:r>
       <w:r>
         <w:rPr>
@@ -3467,16 +3450,7 @@
           <w:sz w:val="21"/>
           <w:szCs w:val="21"/>
         </w:rPr>
-        <w:t xml:space="preserve"> are </w:t>
-      </w:r>
-      <w:r>
-        <w:rPr>
-          <w:rFonts w:ascii="Arial" w:hAnsi="Arial" w:cs="Arial"/>
-          <w:color w:val="3E3F3A"/>
-          <w:sz w:val="21"/>
-          <w:szCs w:val="21"/>
-        </w:rPr>
-        <w:t>currently aggregated for 5 years, those data are not available currently in the trend tab.</w:t>
+        <w:t xml:space="preserve"> are currently aggregated for 5 years, those data are not available currently in the trend tab.</w:t>
       </w:r>
     </w:p>
     <w:p>
@@ -3554,19 +3528,22 @@
       <w:pPr>
         <w:spacing w:after="0"/>
         <w:rPr>
-          <w:rFonts w:ascii="Arial" w:hAnsi="Arial" w:cs="Arial"/>
-          <w:b/>
-        </w:rPr>
-      </w:pPr>
-    </w:p>
-    <w:p>
-      <w:pPr>
-        <w:spacing w:after="0"/>
-        <w:rPr>
-          <w:rFonts w:ascii="Arial" w:hAnsi="Arial" w:cs="Arial"/>
-          <w:b/>
-        </w:rPr>
-      </w:pPr>
+          <w:del w:id="81" w:author="Samuel, Michael@CDPH" w:date="2018-10-23T18:10:00Z"/>
+          <w:rFonts w:ascii="Arial" w:hAnsi="Arial" w:cs="Arial"/>
+          <w:b/>
+        </w:rPr>
+      </w:pPr>
+    </w:p>
+    <w:p>
+      <w:pPr>
+        <w:spacing w:after="0"/>
+        <w:rPr>
+          <w:rFonts w:ascii="Arial" w:hAnsi="Arial" w:cs="Arial"/>
+          <w:b/>
+        </w:rPr>
+      </w:pPr>
+      <w:bookmarkStart w:id="82" w:name="_GoBack"/>
+      <w:bookmarkEnd w:id="82"/>
       <w:r>
         <w:rPr>
           <w:rFonts w:ascii="Arial" w:hAnsi="Arial" w:cs="Arial"/>
@@ -3592,10 +3569,11 @@
           <w:sz w:val="21"/>
           <w:szCs w:val="21"/>
         </w:rPr>
+        <w:lastRenderedPageBreak/>
         <w:t xml:space="preserve">This tab is preliminary and under development. </w:t>
       </w:r>
-      <w:ins w:id="81" w:author="Nagasako, Julie@CDPH" w:date="2018-10-20T16:48:00Z">
-        <w:del w:id="82" w:author="Fujimoto, Scott (CDPH-CHSI-PHPRB)" w:date="2018-10-22T09:35:00Z">
+      <w:ins w:id="83" w:author="Nagasako, Julie@CDPH" w:date="2018-10-20T16:48:00Z">
+        <w:del w:id="84" w:author="Fujimoto, Scott (CDPH-CHSI-PHPRB)" w:date="2018-10-22T09:35:00Z">
           <w:r>
             <w:rPr>
               <w:rFonts w:ascii="Arial" w:hAnsi="Arial" w:cs="Arial"/>
@@ -3624,7 +3602,81 @@
           <w:szCs w:val="21"/>
         </w:rPr>
         <w:br/>
-        <w:t xml:space="preserve">This scatter plot displays the correlation of a selected social determinant measure with a selected condition. Each dot maps the value of the social determinant measure against the value of the condition measure for one geographic unit (county, community, or census tract). Because this association is 'ecologic' (correlation of geographic units, not of individuals), it is particularly important in this tab to look at measures that take into account the size and age distribution of the population, such as age-adjusted YLL rate and age-adjusted death rate. While correlations do not indicate causation, they are a potentially important way to understand the differential roles of some social determinants of health on disease outcomes. </w:t>
+        <w:t xml:space="preserve">This scatter plot displays the correlation of a selected </w:t>
+      </w:r>
+      <w:ins w:id="85" w:author="Samuel, Michael@CDPH" w:date="2018-10-23T18:08:00Z">
+        <w:r>
+          <w:rPr>
+            <w:rFonts w:ascii="Arial" w:hAnsi="Arial" w:cs="Arial"/>
+            <w:color w:val="3E3F3A"/>
+            <w:sz w:val="21"/>
+            <w:szCs w:val="21"/>
+          </w:rPr>
+          <w:t>&lt;b&gt; Social Determinant of Health&lt;b&gt;</w:t>
+        </w:r>
+        <w:r>
+          <w:rPr>
+            <w:rFonts w:ascii="Arial" w:hAnsi="Arial" w:cs="Arial"/>
+            <w:color w:val="3E3F3A"/>
+            <w:sz w:val="21"/>
+            <w:szCs w:val="21"/>
+          </w:rPr>
+          <w:t xml:space="preserve"> </w:t>
+        </w:r>
+      </w:ins>
+      <w:r>
+        <w:rPr>
+          <w:rFonts w:ascii="Arial" w:hAnsi="Arial" w:cs="Arial"/>
+          <w:color w:val="3E3F3A"/>
+          <w:sz w:val="21"/>
+          <w:szCs w:val="21"/>
+        </w:rPr>
+        <w:t>&lt;b&gt; S</w:t>
+      </w:r>
+      <w:r>
+        <w:rPr>
+          <w:rFonts w:ascii="Arial" w:hAnsi="Arial" w:cs="Arial"/>
+          <w:color w:val="3E3F3A"/>
+          <w:sz w:val="21"/>
+          <w:szCs w:val="21"/>
+        </w:rPr>
+        <w:t xml:space="preserve">ocial </w:t>
+      </w:r>
+      <w:r>
+        <w:rPr>
+          <w:rFonts w:ascii="Arial" w:hAnsi="Arial" w:cs="Arial"/>
+          <w:color w:val="3E3F3A"/>
+          <w:sz w:val="21"/>
+          <w:szCs w:val="21"/>
+        </w:rPr>
+        <w:t>D</w:t>
+      </w:r>
+      <w:r>
+        <w:rPr>
+          <w:rFonts w:ascii="Arial" w:hAnsi="Arial" w:cs="Arial"/>
+          <w:color w:val="3E3F3A"/>
+          <w:sz w:val="21"/>
+          <w:szCs w:val="21"/>
+        </w:rPr>
+        <w:t>eterminant</w:t>
+      </w:r>
+      <w:r>
+        <w:rPr>
+          <w:rFonts w:ascii="Arial" w:hAnsi="Arial" w:cs="Arial"/>
+          <w:color w:val="3E3F3A"/>
+          <w:sz w:val="21"/>
+          <w:szCs w:val="21"/>
+        </w:rPr>
+        <w:t xml:space="preserve"> of Health&lt;b&gt;</w:t>
+      </w:r>
+      <w:r>
+        <w:rPr>
+          <w:rFonts w:ascii="Arial" w:hAnsi="Arial" w:cs="Arial"/>
+          <w:color w:val="3E3F3A"/>
+          <w:sz w:val="21"/>
+          <w:szCs w:val="21"/>
+        </w:rPr>
+        <w:t xml:space="preserve"> measure with a selected condition. Each dot maps the value of the social determinant measure against the value of the condition measure for one geographic unit (county, community, or census tract). Because this association is 'ecologic' (correlation of geographic units, not of individuals), it is particularly important in this tab to look at measures that take into account the size and age distribution of the population, such as age-adjusted YLL rate and age-adjusted death rate. While correlations do not indicate causation, they are a potentially important way to understand the differential roles of some social determinants of health on disease outcomes. </w:t>
       </w:r>
       <w:r>
         <w:rPr>
@@ -3643,14 +3695,6 @@
           <w:szCs w:val="21"/>
         </w:rPr>
         <w:br/>
-      </w:r>
-      <w:r>
-        <w:rPr>
-          <w:rFonts w:ascii="Arial" w:hAnsi="Arial" w:cs="Arial"/>
-          <w:color w:val="3E3F3A"/>
-          <w:sz w:val="21"/>
-          <w:szCs w:val="21"/>
-        </w:rPr>
         <w:t>In the current version, the colors represent the regions of the state</w:t>
       </w:r>
       <w:r>
@@ -3707,14 +3751,6 @@
           <w:szCs w:val="21"/>
         </w:rPr>
         <w:br/>
-      </w:r>
-      <w:r>
-        <w:rPr>
-          <w:rFonts w:ascii="Arial" w:hAnsi="Arial" w:cs="Arial"/>
-          <w:color w:val="3E3F3A"/>
-          <w:sz w:val="21"/>
-          <w:szCs w:val="21"/>
-        </w:rPr>
         <w:t>Note: Currently this tab only displays one variable, but the display and analysis in this tab will be expanded to include multiple variables simultaneously.</w:t>
       </w:r>
     </w:p>
@@ -3729,13 +3765,13 @@
       <w:pPr>
         <w:spacing w:after="0"/>
         <w:rPr>
-          <w:ins w:id="83" w:author="Nagasako, Julie@CDPH" w:date="2018-10-20T16:35:00Z"/>
+          <w:ins w:id="86" w:author="Nagasako, Julie@CDPH" w:date="2018-10-20T16:35:00Z"/>
           <w:rFonts w:ascii="Arial" w:hAnsi="Arial" w:cs="Arial"/>
           <w:bCs/>
           <w:color w:val="3E3F3A"/>
         </w:rPr>
       </w:pPr>
-      <w:ins w:id="84" w:author="Nagasako, Julie@CDPH" w:date="2018-10-20T16:35:00Z">
+      <w:ins w:id="87" w:author="Nagasako, Julie@CDPH" w:date="2018-10-20T16:35:00Z">
         <w:r>
           <w:rPr>
             <w:rFonts w:ascii="Arial" w:hAnsi="Arial" w:cs="Arial"/>
@@ -3823,7 +3859,7 @@
         </w:rPr>
         <w:t>Tab descriptions</w:t>
       </w:r>
-      <w:ins w:id="85" w:author="Nagasako, Julie@CDPH" w:date="2018-10-20T16:16:00Z">
+      <w:ins w:id="88" w:author="Nagasako, Julie@CDPH" w:date="2018-10-20T16:16:00Z">
         <w:r>
           <w:rPr>
             <w:rFonts w:ascii="Arial" w:hAnsi="Arial" w:cs="Arial"/>
@@ -3844,8 +3880,6 @@
           <w:highlight w:val="lightGray"/>
         </w:rPr>
       </w:pPr>
-      <w:bookmarkStart w:id="86" w:name="_GoBack"/>
-      <w:bookmarkEnd w:id="86"/>
     </w:p>
     <w:p>
       <w:pPr>
@@ -3889,7 +3923,7 @@
         </w:rPr>
         <w:t xml:space="preserve">This tab displays cause-of-death rankings </w:t>
       </w:r>
-      <w:del w:id="87" w:author="Nagasako, Julie@CDPH" w:date="2018-09-26T17:13:00Z">
+      <w:del w:id="89" w:author="Nagasako, Julie@CDPH" w:date="2018-09-26T17:13:00Z">
         <w:r>
           <w:rPr>
             <w:rFonts w:ascii="Arial" w:hAnsi="Arial" w:cs="Arial"/>
@@ -3898,7 +3932,7 @@
           <w:delText xml:space="preserve">within </w:delText>
         </w:r>
       </w:del>
-      <w:ins w:id="88" w:author="Nagasako, Julie@CDPH" w:date="2018-09-26T17:13:00Z">
+      <w:ins w:id="90" w:author="Nagasako, Julie@CDPH" w:date="2018-09-26T17:13:00Z">
         <w:r>
           <w:rPr>
             <w:rFonts w:ascii="Arial" w:hAnsi="Arial" w:cs="Arial"/>
@@ -3907,7 +3941,7 @@
           <w:t xml:space="preserve">for </w:t>
         </w:r>
       </w:ins>
-      <w:ins w:id="89" w:author="Nagasako, Julie@CDPH" w:date="2018-09-26T17:06:00Z">
+      <w:ins w:id="91" w:author="Nagasako, Julie@CDPH" w:date="2018-09-26T17:06:00Z">
         <w:r>
           <w:rPr>
             <w:rFonts w:ascii="Arial" w:hAnsi="Arial" w:cs="Arial"/>
@@ -3916,7 +3950,7 @@
           <w:t xml:space="preserve">either </w:t>
         </w:r>
       </w:ins>
-      <w:del w:id="90" w:author="Nagasako, Julie@CDPH" w:date="2018-09-26T17:05:00Z">
+      <w:del w:id="92" w:author="Nagasako, Julie@CDPH" w:date="2018-09-26T17:05:00Z">
         <w:r>
           <w:rPr>
             <w:rFonts w:ascii="Arial" w:hAnsi="Arial" w:cs="Arial"/>
@@ -3932,7 +3966,7 @@
         </w:rPr>
         <w:t xml:space="preserve">a </w:t>
       </w:r>
-      <w:del w:id="91" w:author="Nagasako, Julie@CDPH" w:date="2018-09-26T17:13:00Z">
+      <w:del w:id="93" w:author="Nagasako, Julie@CDPH" w:date="2018-09-26T17:13:00Z">
         <w:r>
           <w:rPr>
             <w:rFonts w:ascii="Arial" w:hAnsi="Arial" w:cs="Arial"/>
@@ -3941,7 +3975,7 @@
           <w:delText>single</w:delText>
         </w:r>
       </w:del>
-      <w:ins w:id="92" w:author="Nagasako, Julie@CDPH" w:date="2018-09-26T17:13:00Z">
+      <w:ins w:id="94" w:author="Nagasako, Julie@CDPH" w:date="2018-09-26T17:13:00Z">
         <w:r>
           <w:rPr>
             <w:rFonts w:ascii="Arial" w:hAnsi="Arial" w:cs="Arial"/>
@@ -3957,7 +3991,7 @@
         </w:rPr>
         <w:t xml:space="preserve"> county</w:t>
       </w:r>
-      <w:del w:id="93" w:author="Nagasako, Julie@CDPH" w:date="2018-09-26T17:06:00Z">
+      <w:del w:id="95" w:author="Nagasako, Julie@CDPH" w:date="2018-09-26T17:06:00Z">
         <w:r>
           <w:rPr>
             <w:rFonts w:ascii="Arial" w:hAnsi="Arial" w:cs="Arial"/>
@@ -3973,7 +4007,7 @@
         </w:rPr>
         <w:t xml:space="preserve"> or the </w:t>
       </w:r>
-      <w:ins w:id="94" w:author="Nagasako, Julie@CDPH" w:date="2018-09-26T17:13:00Z">
+      <w:ins w:id="96" w:author="Nagasako, Julie@CDPH" w:date="2018-09-26T17:13:00Z">
         <w:r>
           <w:rPr>
             <w:rFonts w:ascii="Arial" w:hAnsi="Arial" w:cs="Arial"/>
@@ -3989,7 +4023,7 @@
         </w:rPr>
         <w:t>state</w:t>
       </w:r>
-      <w:del w:id="95" w:author="Nagasako, Julie@CDPH" w:date="2018-09-26T17:13:00Z">
+      <w:del w:id="97" w:author="Nagasako, Julie@CDPH" w:date="2018-09-26T17:13:00Z">
         <w:r>
           <w:rPr>
             <w:rFonts w:ascii="Arial" w:hAnsi="Arial" w:cs="Arial"/>
@@ -4005,7 +4039,7 @@
         </w:rPr>
         <w:t xml:space="preserve">. </w:t>
       </w:r>
-      <w:ins w:id="96" w:author="Samuel, Michael@CDPH" w:date="2018-09-27T16:19:00Z">
+      <w:ins w:id="98" w:author="Samuel, Michael@CDPH" w:date="2018-09-27T16:19:00Z">
         <w:r>
           <w:rPr>
             <w:rFonts w:ascii="Arial" w:hAnsi="Arial" w:cs="Arial"/>
@@ -4014,7 +4048,7 @@
           <w:t xml:space="preserve"> The figure shows the ranking based on five differ</w:t>
         </w:r>
       </w:ins>
-      <w:ins w:id="97" w:author="Samuel, Michael@CDPH" w:date="2018-09-27T16:21:00Z">
+      <w:ins w:id="99" w:author="Samuel, Michael@CDPH" w:date="2018-09-27T16:21:00Z">
         <w:r>
           <w:rPr>
             <w:rFonts w:ascii="Arial" w:hAnsi="Arial" w:cs="Arial"/>
@@ -4023,31 +4057,13 @@
           <w:t xml:space="preserve">ent measures, and can be sorted based on any of these measures.  </w:t>
         </w:r>
       </w:ins>
-      <w:ins w:id="98" w:author="Samuel, Michael@CDPH" w:date="2018-09-27T16:22:00Z">
+      <w:ins w:id="100" w:author="Samuel, Michael@CDPH" w:date="2018-09-27T16:22:00Z">
         <w:r>
           <w:rPr>
             <w:rFonts w:ascii="Arial" w:hAnsi="Arial" w:cs="Arial"/>
             <w:highlight w:val="lightGray"/>
           </w:rPr>
           <w:t>Different insights can be gained by ranking on different measures</w:t>
-        </w:r>
-      </w:ins>
-      <w:ins w:id="99" w:author="Samuel, Michael@CDPH" w:date="2018-09-27T16:24:00Z">
-        <w:r>
-          <w:rPr>
-            <w:rFonts w:ascii="Arial" w:hAnsi="Arial" w:cs="Arial"/>
-            <w:highlight w:val="lightGray"/>
-          </w:rPr>
-          <w:t xml:space="preserve"> (e.g. ranking on the number of</w:t>
-        </w:r>
-      </w:ins>
-      <w:ins w:id="100" w:author="Samuel, Michael@CDPH" w:date="2018-09-27T16:25:00Z">
-        <w:r>
-          <w:rPr>
-            <w:rFonts w:ascii="Arial" w:hAnsi="Arial" w:cs="Arial"/>
-            <w:highlight w:val="lightGray"/>
-          </w:rPr>
-          <w:t xml:space="preserve"> </w:t>
         </w:r>
       </w:ins>
       <w:ins w:id="101" w:author="Samuel, Michael@CDPH" w:date="2018-09-27T16:24:00Z">
@@ -4056,7 +4072,7 @@
             <w:rFonts w:ascii="Arial" w:hAnsi="Arial" w:cs="Arial"/>
             <w:highlight w:val="lightGray"/>
           </w:rPr>
-          <w:t>deaths or “age-adjusted death rates”</w:t>
+          <w:t xml:space="preserve"> (e.g. ranking on the number of</w:t>
         </w:r>
       </w:ins>
       <w:ins w:id="102" w:author="Samuel, Michael@CDPH" w:date="2018-09-27T16:25:00Z">
@@ -4065,16 +4081,16 @@
             <w:rFonts w:ascii="Arial" w:hAnsi="Arial" w:cs="Arial"/>
             <w:highlight w:val="lightGray"/>
           </w:rPr>
-          <w:t xml:space="preserve"> shows the more “typical” ranking of most systems; ranking on mean age at death shows the conditions that impact young people the most, and ranking on SMR show those conditions for which a county has </w:t>
+          <w:t xml:space="preserve"> </w:t>
         </w:r>
       </w:ins>
-      <w:ins w:id="103" w:author="Samuel, Michael@CDPH" w:date="2018-09-27T16:26:00Z">
+      <w:ins w:id="103" w:author="Samuel, Michael@CDPH" w:date="2018-09-27T16:24:00Z">
         <w:r>
           <w:rPr>
             <w:rFonts w:ascii="Arial" w:hAnsi="Arial" w:cs="Arial"/>
             <w:highlight w:val="lightGray"/>
           </w:rPr>
-          <w:t>particularly</w:t>
+          <w:t>deaths or “age-adjusted death rates”</w:t>
         </w:r>
       </w:ins>
       <w:ins w:id="104" w:author="Samuel, Michael@CDPH" w:date="2018-09-27T16:25:00Z">
@@ -4083,10 +4099,28 @@
             <w:rFonts w:ascii="Arial" w:hAnsi="Arial" w:cs="Arial"/>
             <w:highlight w:val="lightGray"/>
           </w:rPr>
+          <w:t xml:space="preserve"> shows the more “typical” ranking of most systems; ranking on mean age at death shows the conditions that impact young people the most, and ranking on SMR show those conditions for which a county has </w:t>
+        </w:r>
+      </w:ins>
+      <w:ins w:id="105" w:author="Samuel, Michael@CDPH" w:date="2018-09-27T16:26:00Z">
+        <w:r>
+          <w:rPr>
+            <w:rFonts w:ascii="Arial" w:hAnsi="Arial" w:cs="Arial"/>
+            <w:highlight w:val="lightGray"/>
+          </w:rPr>
+          <w:t>particularly</w:t>
+        </w:r>
+      </w:ins>
+      <w:ins w:id="106" w:author="Samuel, Michael@CDPH" w:date="2018-09-27T16:25:00Z">
+        <w:r>
+          <w:rPr>
+            <w:rFonts w:ascii="Arial" w:hAnsi="Arial" w:cs="Arial"/>
+            <w:highlight w:val="lightGray"/>
+          </w:rPr>
           <w:t xml:space="preserve"> high rates compared to the State average)</w:t>
         </w:r>
       </w:ins>
-      <w:ins w:id="105" w:author="Samuel, Michael@CDPH" w:date="2018-09-27T16:22:00Z">
+      <w:ins w:id="107" w:author="Samuel, Michael@CDPH" w:date="2018-09-27T16:22:00Z">
         <w:r>
           <w:rPr>
             <w:rFonts w:ascii="Arial" w:hAnsi="Arial" w:cs="Arial"/>
@@ -4095,8 +4129,8 @@
           <w:t xml:space="preserve">. </w:t>
         </w:r>
       </w:ins>
-      <w:moveToRangeStart w:id="106" w:author="Nagasako, Julie@CDPH" w:date="2018-09-26T17:09:00Z" w:name="move525745077"/>
-      <w:moveTo w:id="107" w:author="Nagasako, Julie@CDPH" w:date="2018-09-26T17:09:00Z">
+      <w:moveToRangeStart w:id="108" w:author="Nagasako, Julie@CDPH" w:date="2018-09-26T17:09:00Z" w:name="move525745077"/>
+      <w:moveTo w:id="109" w:author="Nagasako, Julie@CDPH" w:date="2018-09-26T17:09:00Z">
         <w:r>
           <w:rPr>
             <w:rFonts w:ascii="Arial" w:hAnsi="Arial" w:cs="Arial"/>
@@ -4105,8 +4139,8 @@
           <w:t xml:space="preserve">The “levels” option allows users to select between broad or narrow categories of conditions. </w:t>
         </w:r>
       </w:moveTo>
-      <w:moveToRangeEnd w:id="106"/>
-      <w:ins w:id="108" w:author="Samuel, Michael@CDPH" w:date="2018-09-27T16:27:00Z">
+      <w:moveToRangeEnd w:id="108"/>
+      <w:ins w:id="110" w:author="Samuel, Michael@CDPH" w:date="2018-09-27T16:27:00Z">
         <w:r>
           <w:rPr>
             <w:rFonts w:ascii="Arial" w:hAnsi="Arial" w:cs="Arial"/>
@@ -4115,7 +4149,7 @@
           <w:t xml:space="preserve"> </w:t>
         </w:r>
       </w:ins>
-      <w:ins w:id="109" w:author="Samuel, Michael@CDPH" w:date="2018-09-27T16:23:00Z">
+      <w:ins w:id="111" w:author="Samuel, Michael@CDPH" w:date="2018-09-27T16:23:00Z">
         <w:r>
           <w:rPr>
             <w:rFonts w:ascii="Arial" w:hAnsi="Arial" w:cs="Arial"/>
@@ -4124,7 +4158,7 @@
           <w:t xml:space="preserve">The “How Many” button determines </w:t>
         </w:r>
       </w:ins>
-      <w:del w:id="110" w:author="Samuel, Michael@CDPH" w:date="2018-09-27T16:23:00Z">
+      <w:del w:id="112" w:author="Samuel, Michael@CDPH" w:date="2018-09-27T16:23:00Z">
         <w:r>
           <w:rPr>
             <w:rFonts w:ascii="Arial" w:hAnsi="Arial" w:cs="Arial"/>
@@ -4140,8 +4174,8 @@
         </w:rPr>
         <w:t xml:space="preserve">how </w:t>
       </w:r>
-      <w:commentRangeStart w:id="111"/>
-      <w:commentRangeStart w:id="112"/>
+      <w:commentRangeStart w:id="113"/>
+      <w:commentRangeStart w:id="114"/>
       <w:r>
         <w:rPr>
           <w:rFonts w:ascii="Arial" w:hAnsi="Arial" w:cs="Arial"/>
@@ -4149,21 +4183,21 @@
         </w:rPr>
         <w:t xml:space="preserve">many </w:t>
       </w:r>
-      <w:commentRangeEnd w:id="111"/>
+      <w:commentRangeEnd w:id="113"/>
       <w:r>
         <w:rPr>
           <w:rStyle w:val="CommentReference"/>
           <w:rFonts w:ascii="Arial" w:hAnsi="Arial" w:cs="Arial"/>
           <w:highlight w:val="lightGray"/>
         </w:rPr>
-        <w:commentReference w:id="111"/>
-      </w:r>
-      <w:commentRangeEnd w:id="112"/>
+        <w:commentReference w:id="113"/>
+      </w:r>
+      <w:commentRangeEnd w:id="114"/>
       <w:r>
         <w:rPr>
           <w:rStyle w:val="CommentReference"/>
         </w:rPr>
-        <w:commentReference w:id="112"/>
+        <w:commentReference w:id="114"/>
       </w:r>
       <w:r>
         <w:rPr>
@@ -4172,8 +4206,8 @@
         </w:rPr>
         <w:t xml:space="preserve">causes of death to display on the graph. </w:t>
       </w:r>
-      <w:ins w:id="113" w:author="Nagasako, Julie@CDPH" w:date="2018-09-26T17:10:00Z">
-        <w:del w:id="114" w:author="Samuel, Michael@CDPH" w:date="2018-09-27T16:27:00Z">
+      <w:ins w:id="115" w:author="Nagasako, Julie@CDPH" w:date="2018-09-26T17:10:00Z">
+        <w:del w:id="116" w:author="Samuel, Michael@CDPH" w:date="2018-09-27T16:27:00Z">
           <w:r>
             <w:rPr>
               <w:rFonts w:ascii="Arial" w:hAnsi="Arial" w:cs="Arial"/>
@@ -4183,7 +4217,7 @@
           </w:r>
         </w:del>
       </w:ins>
-      <w:del w:id="115" w:author="Samuel, Michael@CDPH" w:date="2018-09-27T16:27:00Z">
+      <w:del w:id="117" w:author="Samuel, Michael@CDPH" w:date="2018-09-27T16:27:00Z">
         <w:r>
           <w:rPr>
             <w:rFonts w:ascii="Arial" w:hAnsi="Arial" w:cs="Arial"/>
@@ -4192,8 +4226,8 @@
           <w:delText xml:space="preserve">SMR is the </w:delText>
         </w:r>
       </w:del>
-      <w:ins w:id="116" w:author="Nagasako, Julie@CDPH" w:date="2018-09-26T17:10:00Z">
-        <w:del w:id="117" w:author="Samuel, Michael@CDPH" w:date="2018-09-27T16:27:00Z">
+      <w:ins w:id="118" w:author="Nagasako, Julie@CDPH" w:date="2018-09-26T17:10:00Z">
+        <w:del w:id="119" w:author="Samuel, Michael@CDPH" w:date="2018-09-27T16:27:00Z">
           <w:r>
             <w:rPr>
               <w:rFonts w:ascii="Arial" w:hAnsi="Arial" w:cs="Arial"/>
@@ -4203,7 +4237,7 @@
           </w:r>
         </w:del>
       </w:ins>
-      <w:del w:id="118" w:author="Samuel, Michael@CDPH" w:date="2018-09-27T16:27:00Z">
+      <w:del w:id="120" w:author="Samuel, Michael@CDPH" w:date="2018-09-27T16:27:00Z">
         <w:r>
           <w:rPr>
             <w:rFonts w:ascii="Arial" w:hAnsi="Arial" w:cs="Arial"/>
@@ -4212,8 +4246,8 @@
           <w:delText>standard mortality ratio</w:delText>
         </w:r>
       </w:del>
-      <w:ins w:id="119" w:author="Nagasako, Julie@CDPH" w:date="2018-09-26T17:10:00Z">
-        <w:del w:id="120" w:author="Samuel, Michael@CDPH" w:date="2018-09-27T16:27:00Z">
+      <w:ins w:id="121" w:author="Nagasako, Julie@CDPH" w:date="2018-09-26T17:10:00Z">
+        <w:del w:id="122" w:author="Samuel, Michael@CDPH" w:date="2018-09-27T16:27:00Z">
           <w:r>
             <w:rPr>
               <w:rFonts w:ascii="Arial" w:hAnsi="Arial" w:cs="Arial"/>
@@ -4223,7 +4257,7 @@
           </w:r>
         </w:del>
       </w:ins>
-      <w:del w:id="121" w:author="Samuel, Michael@CDPH" w:date="2018-09-27T16:27:00Z">
+      <w:del w:id="123" w:author="Samuel, Michael@CDPH" w:date="2018-09-27T16:27:00Z">
         <w:r>
           <w:rPr>
             <w:rFonts w:ascii="Arial" w:hAnsi="Arial" w:cs="Arial"/>
@@ -4232,8 +4266,8 @@
           <w:delText xml:space="preserve"> which is the ratio of the rate in county</w:delText>
         </w:r>
       </w:del>
-      <w:ins w:id="122" w:author="Nagasako, Julie@CDPH" w:date="2018-09-26T17:11:00Z">
-        <w:del w:id="123" w:author="Samuel, Michael@CDPH" w:date="2018-09-27T16:27:00Z">
+      <w:ins w:id="124" w:author="Nagasako, Julie@CDPH" w:date="2018-09-26T17:11:00Z">
+        <w:del w:id="125" w:author="Samuel, Michael@CDPH" w:date="2018-09-27T16:27:00Z">
           <w:r>
             <w:rPr>
               <w:rFonts w:ascii="Arial" w:hAnsi="Arial" w:cs="Arial"/>
@@ -4243,7 +4277,7 @@
           </w:r>
         </w:del>
       </w:ins>
-      <w:del w:id="124" w:author="Samuel, Michael@CDPH" w:date="2018-09-27T16:27:00Z">
+      <w:del w:id="126" w:author="Samuel, Michael@CDPH" w:date="2018-09-27T16:27:00Z">
         <w:r>
           <w:rPr>
             <w:rFonts w:ascii="Arial" w:hAnsi="Arial" w:cs="Arial"/>
@@ -4260,9 +4294,9 @@
           <w:delText xml:space="preserve"> </w:delText>
         </w:r>
       </w:del>
-      <w:moveFromRangeStart w:id="125" w:author="Nagasako, Julie@CDPH" w:date="2018-09-26T17:09:00Z" w:name="move525745077"/>
-      <w:moveFrom w:id="126" w:author="Nagasako, Julie@CDPH" w:date="2018-09-26T17:09:00Z">
-        <w:del w:id="127" w:author="Samuel, Michael@CDPH" w:date="2018-09-27T16:27:00Z">
+      <w:moveFromRangeStart w:id="127" w:author="Nagasako, Julie@CDPH" w:date="2018-09-26T17:09:00Z" w:name="move525745077"/>
+      <w:moveFrom w:id="128" w:author="Nagasako, Julie@CDPH" w:date="2018-09-26T17:09:00Z">
+        <w:del w:id="129" w:author="Samuel, Michael@CDPH" w:date="2018-09-27T16:27:00Z">
           <w:r>
             <w:rPr>
               <w:rFonts w:ascii="Arial" w:hAnsi="Arial" w:cs="Arial"/>
@@ -4279,7 +4313,7 @@
           <w:t>broad or narrow categories of conditions.</w:t>
         </w:r>
       </w:moveFrom>
-      <w:moveFromRangeEnd w:id="125"/>
+      <w:moveFromRangeEnd w:id="127"/>
     </w:p>
     <w:p>
       <w:pPr>
@@ -4322,9 +4356,10 @@
           <w:rFonts w:ascii="Arial" w:hAnsi="Arial" w:cs="Arial"/>
           <w:highlight w:val="lightGray"/>
         </w:rPr>
+        <w:lastRenderedPageBreak/>
         <w:t xml:space="preserve">This is a tabular version of the Rank </w:t>
       </w:r>
-      <w:del w:id="128" w:author="Nagasako, Julie@CDPH" w:date="2018-09-26T17:12:00Z">
+      <w:del w:id="130" w:author="Nagasako, Julie@CDPH" w:date="2018-09-26T17:12:00Z">
         <w:r>
           <w:rPr>
             <w:rFonts w:ascii="Arial" w:hAnsi="Arial" w:cs="Arial"/>
@@ -4333,7 +4368,7 @@
           <w:delText xml:space="preserve">Causes </w:delText>
         </w:r>
       </w:del>
-      <w:ins w:id="129" w:author="Nagasako, Julie@CDPH" w:date="2018-09-26T17:12:00Z">
+      <w:ins w:id="131" w:author="Nagasako, Julie@CDPH" w:date="2018-09-26T17:12:00Z">
         <w:r>
           <w:rPr>
             <w:rFonts w:ascii="Arial" w:hAnsi="Arial" w:cs="Arial"/>
@@ -4349,7 +4384,7 @@
         </w:rPr>
         <w:t>tab</w:t>
       </w:r>
-      <w:ins w:id="130" w:author="Samuel, Michael@CDPH" w:date="2018-09-27T16:29:00Z">
+      <w:ins w:id="132" w:author="Samuel, Michael@CDPH" w:date="2018-09-27T16:29:00Z">
         <w:r>
           <w:rPr>
             <w:rFonts w:ascii="Arial" w:hAnsi="Arial" w:cs="Arial"/>
@@ -4358,7 +4393,7 @@
           <w:t xml:space="preserve">, </w:t>
         </w:r>
       </w:ins>
-      <w:ins w:id="131" w:author="Samuel, Michael@CDPH" w:date="2018-09-27T16:30:00Z">
+      <w:ins w:id="133" w:author="Samuel, Michael@CDPH" w:date="2018-09-27T16:30:00Z">
         <w:r>
           <w:rPr>
             <w:rFonts w:ascii="Arial" w:hAnsi="Arial" w:cs="Arial"/>
@@ -4367,7 +4402,7 @@
           <w:t>providing</w:t>
         </w:r>
       </w:ins>
-      <w:del w:id="132" w:author="Samuel, Michael@CDPH" w:date="2018-09-27T16:30:00Z">
+      <w:del w:id="134" w:author="Samuel, Michael@CDPH" w:date="2018-09-27T16:30:00Z">
         <w:r>
           <w:rPr>
             <w:rFonts w:ascii="Arial" w:hAnsi="Arial" w:cs="Arial"/>
@@ -4376,7 +4411,7 @@
           <w:delText>.</w:delText>
         </w:r>
       </w:del>
-      <w:ins w:id="133" w:author="Samuel, Michael@CDPH" w:date="2018-09-27T16:30:00Z">
+      <w:ins w:id="135" w:author="Samuel, Michael@CDPH" w:date="2018-09-27T16:30:00Z">
         <w:r>
           <w:rPr>
             <w:rFonts w:ascii="Arial" w:hAnsi="Arial" w:cs="Arial"/>
@@ -4385,7 +4420,7 @@
           <w:t xml:space="preserve"> for a more granular examination of specific numbers or rates.</w:t>
         </w:r>
       </w:ins>
-      <w:del w:id="134" w:author="Samuel, Michael@CDPH" w:date="2018-09-27T16:29:00Z">
+      <w:del w:id="136" w:author="Samuel, Michael@CDPH" w:date="2018-09-27T16:29:00Z">
         <w:r>
           <w:rPr>
             <w:rFonts w:ascii="Arial" w:hAnsi="Arial" w:cs="Arial"/>
@@ -4393,7 +4428,7 @@
           </w:rPr>
           <w:delText xml:space="preserve"> It provides </w:delText>
         </w:r>
-        <w:commentRangeStart w:id="135"/>
+        <w:commentRangeStart w:id="137"/>
         <w:r>
           <w:rPr>
             <w:rFonts w:ascii="Arial" w:hAnsi="Arial" w:cs="Arial"/>
@@ -4401,14 +4436,14 @@
           </w:rPr>
           <w:delText>data</w:delText>
         </w:r>
-        <w:commentRangeEnd w:id="135"/>
+        <w:commentRangeEnd w:id="137"/>
         <w:r>
           <w:rPr>
             <w:rStyle w:val="CommentReference"/>
             <w:rFonts w:ascii="Arial" w:hAnsi="Arial" w:cs="Arial"/>
             <w:highlight w:val="lightGray"/>
           </w:rPr>
-          <w:commentReference w:id="135"/>
+          <w:commentReference w:id="137"/>
         </w:r>
         <w:r>
           <w:rPr>
@@ -4425,7 +4460,7 @@
         </w:rPr>
         <w:t xml:space="preserve">, </w:t>
       </w:r>
-      <w:ins w:id="136" w:author="Samuel, Michael@CDPH" w:date="2018-09-27T16:29:00Z">
+      <w:ins w:id="138" w:author="Samuel, Michael@CDPH" w:date="2018-09-27T16:29:00Z">
         <w:r>
           <w:rPr>
             <w:rFonts w:ascii="Arial" w:hAnsi="Arial" w:cs="Arial"/>
@@ -4434,7 +4469,7 @@
           <w:t>U</w:t>
         </w:r>
       </w:ins>
-      <w:del w:id="137" w:author="Samuel, Michael@CDPH" w:date="2018-09-27T16:29:00Z">
+      <w:del w:id="139" w:author="Samuel, Michael@CDPH" w:date="2018-09-27T16:29:00Z">
         <w:r>
           <w:rPr>
             <w:rFonts w:ascii="Arial" w:hAnsi="Arial" w:cs="Arial"/>
@@ -4450,7 +4485,7 @@
         </w:rPr>
         <w:t xml:space="preserve">sers can sort </w:t>
       </w:r>
-      <w:ins w:id="138" w:author="Nagasako, Julie@CDPH" w:date="2018-09-26T17:13:00Z">
+      <w:ins w:id="140" w:author="Nagasako, Julie@CDPH" w:date="2018-09-26T17:13:00Z">
         <w:r>
           <w:rPr>
             <w:rFonts w:ascii="Arial" w:hAnsi="Arial" w:cs="Arial"/>
@@ -4466,7 +4501,7 @@
         </w:rPr>
         <w:t>on any of the measures</w:t>
       </w:r>
-      <w:ins w:id="139" w:author="Samuel, Michael@CDPH" w:date="2018-09-27T16:30:00Z">
+      <w:ins w:id="141" w:author="Samuel, Michael@CDPH" w:date="2018-09-27T16:30:00Z">
         <w:r>
           <w:rPr>
             <w:rFonts w:ascii="Arial" w:hAnsi="Arial" w:cs="Arial"/>
@@ -4475,7 +4510,7 @@
           <w:t xml:space="preserve"> and can</w:t>
         </w:r>
       </w:ins>
-      <w:ins w:id="140" w:author="Samuel, Michael@CDPH" w:date="2018-09-27T16:31:00Z">
+      <w:ins w:id="142" w:author="Samuel, Michael@CDPH" w:date="2018-09-27T16:31:00Z">
         <w:r>
           <w:rPr>
             <w:rFonts w:ascii="Arial" w:hAnsi="Arial" w:cs="Arial"/>
@@ -4484,7 +4519,7 @@
           <w:t xml:space="preserve"> use</w:t>
         </w:r>
       </w:ins>
-      <w:ins w:id="141" w:author="Samuel, Michael@CDPH" w:date="2018-09-27T16:30:00Z">
+      <w:ins w:id="143" w:author="Samuel, Michael@CDPH" w:date="2018-09-27T16:30:00Z">
         <w:r>
           <w:rPr>
             <w:rFonts w:ascii="Arial" w:hAnsi="Arial" w:cs="Arial"/>
@@ -4493,7 +4528,7 @@
           <w:t xml:space="preserve"> </w:t>
         </w:r>
       </w:ins>
-      <w:del w:id="142" w:author="Samuel, Michael@CDPH" w:date="2018-09-27T16:30:00Z">
+      <w:del w:id="144" w:author="Samuel, Michael@CDPH" w:date="2018-09-27T16:30:00Z">
         <w:r>
           <w:rPr>
             <w:rFonts w:ascii="Arial" w:hAnsi="Arial" w:cs="Arial"/>
@@ -4501,8 +4536,8 @@
           </w:rPr>
           <w:delText xml:space="preserve">, which allows for a more granular examination of specific numbers or rates. </w:delText>
         </w:r>
-        <w:commentRangeStart w:id="143"/>
-        <w:commentRangeStart w:id="144"/>
+        <w:commentRangeStart w:id="145"/>
+        <w:commentRangeStart w:id="146"/>
         <w:r>
           <w:rPr>
             <w:rFonts w:ascii="Arial" w:hAnsi="Arial" w:cs="Arial"/>
@@ -4510,23 +4545,23 @@
           </w:rPr>
           <w:delText>The user is able to select male, female, or total, as well as the year and the geography</w:delText>
         </w:r>
-        <w:commentRangeEnd w:id="143"/>
+        <w:commentRangeEnd w:id="145"/>
         <w:r>
           <w:rPr>
             <w:rStyle w:val="CommentReference"/>
             <w:rFonts w:ascii="Arial" w:hAnsi="Arial" w:cs="Arial"/>
             <w:highlight w:val="lightGray"/>
           </w:rPr>
-          <w:commentReference w:id="143"/>
-        </w:r>
-        <w:commentRangeEnd w:id="144"/>
+          <w:commentReference w:id="145"/>
+        </w:r>
+        <w:commentRangeEnd w:id="146"/>
         <w:r>
           <w:rPr>
             <w:rStyle w:val="CommentReference"/>
             <w:rFonts w:ascii="Arial" w:hAnsi="Arial" w:cs="Arial"/>
             <w:highlight w:val="lightGray"/>
           </w:rPr>
-          <w:commentReference w:id="144"/>
+          <w:commentReference w:id="146"/>
         </w:r>
         <w:r>
           <w:rPr>
@@ -4536,7 +4571,7 @@
           <w:delText xml:space="preserve">. </w:delText>
         </w:r>
       </w:del>
-      <w:ins w:id="145" w:author="Samuel, Michael@CDPH" w:date="2018-09-27T16:31:00Z">
+      <w:ins w:id="147" w:author="Samuel, Michael@CDPH" w:date="2018-09-27T16:31:00Z">
         <w:r>
           <w:rPr>
             <w:rFonts w:ascii="Arial" w:hAnsi="Arial" w:cs="Arial"/>
@@ -4545,7 +4580,7 @@
           <w:t>t</w:t>
         </w:r>
       </w:ins>
-      <w:del w:id="146" w:author="Samuel, Michael@CDPH" w:date="2018-09-27T16:31:00Z">
+      <w:del w:id="148" w:author="Samuel, Michael@CDPH" w:date="2018-09-27T16:31:00Z">
         <w:r>
           <w:rPr>
             <w:rFonts w:ascii="Arial" w:hAnsi="Arial" w:cs="Arial"/>
@@ -4611,7 +4646,7 @@
         </w:rPr>
         <w:t xml:space="preserve">This tab ranks causes within a selected geography separately for males and females. It can highlight conditions that appear to be a leading cause of death for one sex but not the other. </w:t>
       </w:r>
-      <w:del w:id="147" w:author="Nagasako, Julie@CDPH" w:date="2018-09-26T17:16:00Z">
+      <w:del w:id="149" w:author="Nagasako, Julie@CDPH" w:date="2018-09-26T17:16:00Z">
         <w:r>
           <w:rPr>
             <w:rFonts w:ascii="Arial" w:hAnsi="Arial" w:cs="Arial"/>
@@ -4619,8 +4654,8 @@
           </w:rPr>
           <w:delText xml:space="preserve">In some instances this is because of biological differences (i.e. ovarian cancer, prostate cancer), but in other instances </w:delText>
         </w:r>
-        <w:commentRangeStart w:id="148"/>
-        <w:commentRangeStart w:id="149"/>
+        <w:commentRangeStart w:id="150"/>
+        <w:commentRangeStart w:id="151"/>
         <w:r>
           <w:rPr>
             <w:rFonts w:ascii="Arial" w:hAnsi="Arial" w:cs="Arial"/>
@@ -4628,26 +4663,26 @@
           </w:rPr>
           <w:delText>biological differences may not necessarily apply</w:delText>
         </w:r>
-        <w:commentRangeEnd w:id="148"/>
+        <w:commentRangeEnd w:id="150"/>
         <w:r>
           <w:rPr>
             <w:rStyle w:val="CommentReference"/>
             <w:rFonts w:ascii="Arial" w:hAnsi="Arial" w:cs="Arial"/>
             <w:highlight w:val="lightGray"/>
           </w:rPr>
-          <w:commentReference w:id="148"/>
+          <w:commentReference w:id="150"/>
         </w:r>
       </w:del>
-      <w:commentRangeEnd w:id="149"/>
+      <w:commentRangeEnd w:id="151"/>
       <w:r>
         <w:rPr>
           <w:rStyle w:val="CommentReference"/>
           <w:rFonts w:ascii="Arial" w:hAnsi="Arial" w:cs="Arial"/>
           <w:highlight w:val="lightGray"/>
         </w:rPr>
-        <w:commentReference w:id="149"/>
-      </w:r>
-      <w:del w:id="150" w:author="Nagasako, Julie@CDPH" w:date="2018-09-26T17:16:00Z">
+        <w:commentReference w:id="151"/>
+      </w:r>
+      <w:del w:id="152" w:author="Nagasako, Julie@CDPH" w:date="2018-09-26T17:16:00Z">
         <w:r>
           <w:rPr>
             <w:rFonts w:ascii="Arial" w:hAnsi="Arial" w:cs="Arial"/>
@@ -4701,7 +4736,7 @@
         </w:rPr>
         <w:t xml:space="preserve">This tab displays </w:t>
       </w:r>
-      <w:del w:id="151" w:author="Nagasako, Julie@CDPH" w:date="2018-09-26T17:17:00Z">
+      <w:del w:id="153" w:author="Nagasako, Julie@CDPH" w:date="2018-09-26T17:17:00Z">
         <w:r>
           <w:rPr>
             <w:rFonts w:ascii="Arial" w:hAnsi="Arial" w:cs="Arial"/>
@@ -4717,7 +4752,7 @@
         </w:rPr>
         <w:t>the</w:t>
       </w:r>
-      <w:ins w:id="152" w:author="Nagasako, Julie@CDPH" w:date="2018-09-26T17:17:00Z">
+      <w:ins w:id="154" w:author="Nagasako, Julie@CDPH" w:date="2018-09-26T17:17:00Z">
         <w:r>
           <w:rPr>
             <w:rFonts w:ascii="Arial" w:hAnsi="Arial" w:cs="Arial"/>
@@ -4733,7 +4768,7 @@
         </w:rPr>
         <w:t xml:space="preserve"> order of </w:t>
       </w:r>
-      <w:del w:id="153" w:author="Nagasako, Julie@CDPH" w:date="2018-09-26T17:17:00Z">
+      <w:del w:id="155" w:author="Nagasako, Julie@CDPH" w:date="2018-09-26T17:17:00Z">
         <w:r>
           <w:rPr>
             <w:rFonts w:ascii="Arial" w:hAnsi="Arial" w:cs="Arial"/>
@@ -4749,7 +4784,7 @@
         </w:rPr>
         <w:t xml:space="preserve"> counties in California or the communities within a selected county</w:t>
       </w:r>
-      <w:ins w:id="154" w:author="Nagasako, Julie@CDPH" w:date="2018-09-26T17:17:00Z">
+      <w:ins w:id="156" w:author="Nagasako, Julie@CDPH" w:date="2018-09-26T17:17:00Z">
         <w:r>
           <w:rPr>
             <w:rFonts w:ascii="Arial" w:hAnsi="Arial" w:cs="Arial"/>
@@ -4773,12 +4808,12 @@
         </w:rPr>
         <w:t xml:space="preserve"> </w:t>
       </w:r>
-      <w:ins w:id="155" w:author="Nagasako, Julie@CDPH" w:date="2018-09-26T17:18:00Z">
+      <w:ins w:id="157" w:author="Nagasako, Julie@CDPH" w:date="2018-09-26T17:18:00Z">
         <w:r>
           <w:rPr>
             <w:rFonts w:ascii="Arial" w:hAnsi="Arial" w:cs="Arial"/>
             <w:highlight w:val="lightGray"/>
-            <w:rPrChange w:id="156" w:author="Nagasako, Julie@CDPH" w:date="2018-09-26T17:19:00Z">
+            <w:rPrChange w:id="158" w:author="Nagasako, Julie@CDPH" w:date="2018-09-26T17:19:00Z">
               <w:rPr>
                 <w:b/>
               </w:rPr>
@@ -4787,7 +4822,7 @@
           <w:t xml:space="preserve">These </w:t>
         </w:r>
       </w:ins>
-      <w:del w:id="157" w:author="Nagasako, Julie@CDPH" w:date="2018-09-26T17:18:00Z">
+      <w:del w:id="159" w:author="Nagasako, Julie@CDPH" w:date="2018-09-26T17:18:00Z">
         <w:r>
           <w:rPr>
             <w:rFonts w:ascii="Arial" w:hAnsi="Arial" w:cs="Arial"/>
@@ -4796,7 +4831,7 @@
           <w:delText>R</w:delText>
         </w:r>
       </w:del>
-      <w:ins w:id="158" w:author="Nagasako, Julie@CDPH" w:date="2018-09-26T17:18:00Z">
+      <w:ins w:id="160" w:author="Nagasako, Julie@CDPH" w:date="2018-09-26T17:18:00Z">
         <w:r>
           <w:rPr>
             <w:rFonts w:ascii="Arial" w:hAnsi="Arial" w:cs="Arial"/>
@@ -4812,7 +4847,7 @@
         </w:rPr>
         <w:t>anking</w:t>
       </w:r>
-      <w:ins w:id="159" w:author="Nagasako, Julie@CDPH" w:date="2018-09-26T17:18:00Z">
+      <w:ins w:id="161" w:author="Nagasako, Julie@CDPH" w:date="2018-09-26T17:18:00Z">
         <w:r>
           <w:rPr>
             <w:rFonts w:ascii="Arial" w:hAnsi="Arial" w:cs="Arial"/>
@@ -4828,7 +4863,7 @@
         </w:rPr>
         <w:t xml:space="preserve"> </w:t>
       </w:r>
-      <w:del w:id="160" w:author="Nagasako, Julie@CDPH" w:date="2018-09-26T17:18:00Z">
+      <w:del w:id="162" w:author="Nagasako, Julie@CDPH" w:date="2018-09-26T17:18:00Z">
         <w:r>
           <w:rPr>
             <w:rFonts w:ascii="Arial" w:hAnsi="Arial" w:cs="Arial"/>
@@ -4844,7 +4879,7 @@
         </w:rPr>
         <w:t>highlight</w:t>
       </w:r>
-      <w:del w:id="161" w:author="Nagasako, Julie@CDPH" w:date="2018-09-26T17:18:00Z">
+      <w:del w:id="163" w:author="Nagasako, Julie@CDPH" w:date="2018-09-26T17:18:00Z">
         <w:r>
           <w:rPr>
             <w:rFonts w:ascii="Arial" w:hAnsi="Arial" w:cs="Arial"/>
@@ -4858,22 +4893,54 @@
           <w:rFonts w:ascii="Arial" w:hAnsi="Arial" w:cs="Arial"/>
           <w:highlight w:val="lightGray"/>
         </w:rPr>
-        <w:t xml:space="preserve"> places where a particular condition is the highest </w:t>
-      </w:r>
-      <w:r>
-        <w:rPr>
-          <w:rFonts w:ascii="Arial" w:hAnsi="Arial" w:cs="Arial"/>
+        <w:t xml:space="preserve"> places where a particular condition is the highest as well as highlighting geographical disparities of the condition.</w:t>
+      </w:r>
+      <w:r>
+        <w:rPr>
+          <w:rFonts w:ascii="Arial" w:hAnsi="Arial" w:cs="Arial"/>
+          <w:b/>
           <w:highlight w:val="lightGray"/>
         </w:rPr>
-        <w:lastRenderedPageBreak/>
-        <w:t>as well as highlighting geographical disparities of the condition.</w:t>
-      </w:r>
-      <w:r>
-        <w:rPr>
-          <w:rFonts w:ascii="Arial" w:hAnsi="Arial" w:cs="Arial"/>
-          <w:b/>
+        <w:t xml:space="preserve"> </w:t>
+      </w:r>
+      <w:r>
+        <w:rPr>
+          <w:rFonts w:ascii="Arial" w:hAnsi="Arial" w:cs="Arial"/>
           <w:highlight w:val="lightGray"/>
         </w:rPr>
+        <w:t xml:space="preserve"> Years of life lost and number of deaths will tend to be highest in areas with the largest populations, whereas rate measures adjust for population </w:t>
+      </w:r>
+      <w:del w:id="164" w:author="Nagasako, Julie@CDPH" w:date="2018-09-26T17:18:00Z">
+        <w:r>
+          <w:rPr>
+            <w:rFonts w:ascii="Arial" w:hAnsi="Arial" w:cs="Arial"/>
+            <w:highlight w:val="lightGray"/>
+          </w:rPr>
+          <w:delText>szie</w:delText>
+        </w:r>
+      </w:del>
+      <w:ins w:id="165" w:author="Nagasako, Julie@CDPH" w:date="2018-09-26T17:18:00Z">
+        <w:r>
+          <w:rPr>
+            <w:rFonts w:ascii="Arial" w:hAnsi="Arial" w:cs="Arial"/>
+            <w:highlight w:val="lightGray"/>
+          </w:rPr>
+          <w:t>size</w:t>
+        </w:r>
+      </w:ins>
+      <w:r>
+        <w:rPr>
+          <w:rFonts w:ascii="Arial" w:hAnsi="Arial" w:cs="Arial"/>
+          <w:highlight w:val="lightGray"/>
+        </w:rPr>
+        <w:t>.</w:t>
+      </w:r>
+      <w:r>
+        <w:rPr>
+          <w:rFonts w:ascii="Arial" w:hAnsi="Arial" w:cs="Arial"/>
+          <w:b/>
+          <w:highlight w:val="lightGray"/>
+        </w:rPr>
         <w:t xml:space="preserve"> </w:t>
       </w:r>
       <w:r>
@@ -4881,24 +4948,50 @@
           <w:rFonts w:ascii="Arial" w:hAnsi="Arial" w:cs="Arial"/>
           <w:highlight w:val="lightGray"/>
         </w:rPr>
-        <w:t xml:space="preserve"> Years of life lost and number of deaths will tend to be highest in areas with the largest populations, whereas rate measures adjust for population </w:t>
-      </w:r>
-      <w:del w:id="162" w:author="Nagasako, Julie@CDPH" w:date="2018-09-26T17:18:00Z">
+        <w:t>Note that higher ranking counties or communities may not be meaningfully higher from a statistical perspective; examining the confidence intervals will help determine if there is a meaningful difference or not.</w:t>
+      </w:r>
+    </w:p>
+    <w:p>
+      <w:pPr>
+        <w:spacing w:after="0"/>
+        <w:rPr>
+          <w:rFonts w:ascii="Arial" w:hAnsi="Arial" w:cs="Arial"/>
+          <w:highlight w:val="lightGray"/>
+        </w:rPr>
+      </w:pPr>
+    </w:p>
+    <w:p>
+      <w:pPr>
+        <w:spacing w:after="0"/>
+        <w:rPr>
+          <w:rFonts w:ascii="Arial" w:hAnsi="Arial" w:cs="Arial"/>
+          <w:b/>
+          <w:highlight w:val="lightGray"/>
+        </w:rPr>
+      </w:pPr>
+      <w:r>
+        <w:rPr>
+          <w:rFonts w:ascii="Arial" w:hAnsi="Arial" w:cs="Arial"/>
+          <w:highlight w:val="lightGray"/>
+        </w:rPr>
+        <w:t xml:space="preserve">Note: </w:t>
+      </w:r>
+      <w:del w:id="166" w:author="Nagasako, Julie@CDPH" w:date="2018-09-26T17:19:00Z">
         <w:r>
           <w:rPr>
             <w:rFonts w:ascii="Arial" w:hAnsi="Arial" w:cs="Arial"/>
             <w:highlight w:val="lightGray"/>
           </w:rPr>
-          <w:delText>szie</w:delText>
+          <w:delText>For the moment</w:delText>
         </w:r>
       </w:del>
-      <w:ins w:id="163" w:author="Nagasako, Julie@CDPH" w:date="2018-09-26T17:18:00Z">
+      <w:ins w:id="167" w:author="Nagasako, Julie@CDPH" w:date="2018-09-26T17:19:00Z">
         <w:r>
           <w:rPr>
             <w:rFonts w:ascii="Arial" w:hAnsi="Arial" w:cs="Arial"/>
             <w:highlight w:val="lightGray"/>
           </w:rPr>
-          <w:t>size</w:t>
+          <w:t>In the current version</w:t>
         </w:r>
       </w:ins>
       <w:r>
@@ -4906,29 +4999,44 @@
           <w:rFonts w:ascii="Arial" w:hAnsi="Arial" w:cs="Arial"/>
           <w:highlight w:val="lightGray"/>
         </w:rPr>
-        <w:t>.</w:t>
-      </w:r>
-      <w:r>
+        <w:t>, confidence intervals are only displayed for the crude death rate but will be available soon for all measures</w:t>
+      </w:r>
+      <w:ins w:id="168" w:author="Nagasako, Julie@CDPH" w:date="2018-09-26T17:19:00Z">
+        <w:r>
+          <w:rPr>
+            <w:rFonts w:ascii="Arial" w:hAnsi="Arial" w:cs="Arial"/>
+            <w:highlight w:val="lightGray"/>
+          </w:rPr>
+          <w:t>.</w:t>
+        </w:r>
+      </w:ins>
+    </w:p>
+    <w:p>
+      <w:pPr>
+        <w:spacing w:after="0"/>
         <w:rPr>
           <w:rFonts w:ascii="Arial" w:hAnsi="Arial" w:cs="Arial"/>
           <w:b/>
           <w:highlight w:val="lightGray"/>
         </w:rPr>
-        <w:t xml:space="preserve"> </w:t>
-      </w:r>
-      <w:r>
-        <w:rPr>
-          <w:rFonts w:ascii="Arial" w:hAnsi="Arial" w:cs="Arial"/>
+      </w:pPr>
+    </w:p>
+    <w:p>
+      <w:pPr>
+        <w:spacing w:after="0"/>
+        <w:rPr>
+          <w:rFonts w:ascii="Arial" w:hAnsi="Arial" w:cs="Arial"/>
+          <w:b/>
           <w:highlight w:val="lightGray"/>
         </w:rPr>
-        <w:t>Note that higher ranking counties or communities may not be meaningfully higher from a statistical perspective; examining the confidence intervals will help determine if there is a meaningful difference or not.</w:t>
-      </w:r>
-    </w:p>
-    <w:p>
-      <w:pPr>
-        <w:spacing w:after="0"/>
-        <w:rPr>
-          <w:rFonts w:ascii="Arial" w:hAnsi="Arial" w:cs="Arial"/>
+      </w:pPr>
+    </w:p>
+    <w:p>
+      <w:pPr>
+        <w:spacing w:after="0"/>
+        <w:rPr>
+          <w:rFonts w:ascii="Arial" w:hAnsi="Arial" w:cs="Arial"/>
+          <w:b/>
           <w:highlight w:val="lightGray"/>
         </w:rPr>
       </w:pPr>
@@ -4945,110 +5053,29 @@
       <w:r>
         <w:rPr>
           <w:rFonts w:ascii="Arial" w:hAnsi="Arial" w:cs="Arial"/>
+          <w:b/>
           <w:highlight w:val="lightGray"/>
         </w:rPr>
-        <w:t xml:space="preserve">Note: </w:t>
-      </w:r>
-      <w:del w:id="164" w:author="Nagasako, Julie@CDPH" w:date="2018-09-26T17:19:00Z">
-        <w:r>
-          <w:rPr>
-            <w:rFonts w:ascii="Arial" w:hAnsi="Arial" w:cs="Arial"/>
-            <w:highlight w:val="lightGray"/>
-          </w:rPr>
-          <w:delText>For the moment</w:delText>
-        </w:r>
-      </w:del>
-      <w:ins w:id="165" w:author="Nagasako, Julie@CDPH" w:date="2018-09-26T17:19:00Z">
-        <w:r>
-          <w:rPr>
-            <w:rFonts w:ascii="Arial" w:hAnsi="Arial" w:cs="Arial"/>
-            <w:highlight w:val="lightGray"/>
-          </w:rPr>
-          <w:t>In the current version</w:t>
-        </w:r>
-      </w:ins>
-      <w:r>
-        <w:rPr>
+        <w:t>SOCIAL DETERMINANTS OF HEALTH ASSOCIATIONS</w:t>
+      </w:r>
+    </w:p>
+    <w:p>
+      <w:pPr>
+        <w:spacing w:after="0"/>
+        <w:rPr>
+          <w:ins w:id="169" w:author="Nagasako, Julie@CDPH" w:date="2018-09-26T17:21:00Z"/>
           <w:rFonts w:ascii="Arial" w:hAnsi="Arial" w:cs="Arial"/>
           <w:highlight w:val="lightGray"/>
         </w:rPr>
-        <w:t>, confidence intervals are only displayed for the crude death rate but will be available soon for all measures</w:t>
-      </w:r>
-      <w:ins w:id="166" w:author="Nagasako, Julie@CDPH" w:date="2018-09-26T17:19:00Z">
-        <w:r>
-          <w:rPr>
-            <w:rFonts w:ascii="Arial" w:hAnsi="Arial" w:cs="Arial"/>
-            <w:highlight w:val="lightGray"/>
-          </w:rPr>
-          <w:t>.</w:t>
-        </w:r>
-      </w:ins>
-    </w:p>
-    <w:p>
-      <w:pPr>
-        <w:spacing w:after="0"/>
-        <w:rPr>
-          <w:rFonts w:ascii="Arial" w:hAnsi="Arial" w:cs="Arial"/>
-          <w:b/>
+      </w:pPr>
+      <w:r>
+        <w:rPr>
+          <w:rFonts w:ascii="Arial" w:hAnsi="Arial" w:cs="Arial"/>
           <w:highlight w:val="lightGray"/>
         </w:rPr>
-      </w:pPr>
-    </w:p>
-    <w:p>
-      <w:pPr>
-        <w:spacing w:after="0"/>
-        <w:rPr>
-          <w:rFonts w:ascii="Arial" w:hAnsi="Arial" w:cs="Arial"/>
-          <w:b/>
-          <w:highlight w:val="lightGray"/>
-        </w:rPr>
-      </w:pPr>
-    </w:p>
-    <w:p>
-      <w:pPr>
-        <w:spacing w:after="0"/>
-        <w:rPr>
-          <w:rFonts w:ascii="Arial" w:hAnsi="Arial" w:cs="Arial"/>
-          <w:b/>
-          <w:highlight w:val="lightGray"/>
-        </w:rPr>
-      </w:pPr>
-    </w:p>
-    <w:p>
-      <w:pPr>
-        <w:spacing w:after="0"/>
-        <w:rPr>
-          <w:rFonts w:ascii="Arial" w:hAnsi="Arial" w:cs="Arial"/>
-          <w:b/>
-          <w:highlight w:val="lightGray"/>
-        </w:rPr>
-      </w:pPr>
-      <w:r>
-        <w:rPr>
-          <w:rFonts w:ascii="Arial" w:hAnsi="Arial" w:cs="Arial"/>
-          <w:b/>
-          <w:highlight w:val="lightGray"/>
-        </w:rPr>
-        <w:t>SOCIAL DETERMINANTS OF HEALTH ASSOCIATIONS</w:t>
-      </w:r>
-    </w:p>
-    <w:p>
-      <w:pPr>
-        <w:spacing w:after="0"/>
-        <w:rPr>
-          <w:ins w:id="167" w:author="Nagasako, Julie@CDPH" w:date="2018-09-26T17:21:00Z"/>
-          <w:rFonts w:ascii="Arial" w:hAnsi="Arial" w:cs="Arial"/>
-          <w:highlight w:val="lightGray"/>
-        </w:rPr>
-      </w:pPr>
-      <w:r>
-        <w:rPr>
-          <w:rFonts w:ascii="Arial" w:hAnsi="Arial" w:cs="Arial"/>
-          <w:highlight w:val="lightGray"/>
-        </w:rPr>
         <w:t>This scatter plot displays the correlation of a selected social determinant measure with a selected condition. Each dot maps the value of the social determinant measure against the value of the condition measure for one geographic unit (county, community, or census tract)</w:t>
       </w:r>
-      <w:ins w:id="168" w:author="Nagasako, Julie@CDPH" w:date="2018-09-26T17:21:00Z">
+      <w:ins w:id="170" w:author="Nagasako, Julie@CDPH" w:date="2018-09-26T17:21:00Z">
         <w:r>
           <w:rPr>
             <w:rFonts w:ascii="Arial" w:hAnsi="Arial" w:cs="Arial"/>
@@ -5106,7 +5133,7 @@
         </w:rPr>
         <w:t>)</w:t>
       </w:r>
-      <w:del w:id="169" w:author="Nagasako, Julie@CDPH" w:date="2018-09-26T17:21:00Z">
+      <w:del w:id="171" w:author="Nagasako, Julie@CDPH" w:date="2018-09-26T17:21:00Z">
         <w:r>
           <w:rPr>
             <w:rFonts w:ascii="Arial" w:hAnsi="Arial" w:cs="Arial"/>
@@ -5115,7 +5142,7 @@
           <w:delText>At the moment</w:delText>
         </w:r>
       </w:del>
-      <w:ins w:id="170" w:author="Nagasako, Julie@CDPH" w:date="2018-09-26T17:21:00Z">
+      <w:ins w:id="172" w:author="Nagasako, Julie@CDPH" w:date="2018-09-26T17:21:00Z">
         <w:r>
           <w:rPr>
             <w:rFonts w:ascii="Arial" w:hAnsi="Arial" w:cs="Arial"/>
@@ -5529,7 +5556,7 @@
       </w:r>
     </w:p>
   </w:comment>
-  <w:comment w:id="111" w:author="Nagasako, Julie@CDPH" w:date="2018-09-26T17:08:00Z" w:initials="NJ">
+  <w:comment w:id="113" w:author="Nagasako, Julie@CDPH" w:date="2018-09-26T17:08:00Z" w:initials="NJ">
     <w:p>
       <w:pPr>
         <w:pStyle w:val="CommentText"/>
@@ -5545,7 +5572,7 @@
       </w:r>
     </w:p>
   </w:comment>
-  <w:comment w:id="112" w:author="Fujimoto, Scott (CDPH-CHSI-PHPRB)" w:date="2018-10-22T09:38:00Z" w:initials="FS">
+  <w:comment w:id="114" w:author="Fujimoto, Scott (CDPH-CHSI-PHPRB)" w:date="2018-10-22T09:38:00Z" w:initials="FS">
     <w:p>
       <w:pPr>
         <w:pStyle w:val="CommentText"/>
@@ -5561,7 +5588,7 @@
       </w:r>
     </w:p>
   </w:comment>
-  <w:comment w:id="135" w:author="Fujimoto, Scott (CDPH-CHSI-PHPRB) [2]" w:date="2018-09-26T14:17:00Z" w:initials="FS">
+  <w:comment w:id="137" w:author="Fujimoto, Scott (CDPH-CHSI-PHPRB)" w:date="2018-09-26T14:17:00Z" w:initials="FS">
     <w:p>
       <w:pPr>
         <w:pStyle w:val="CommentText"/>
@@ -5577,7 +5604,7 @@
       </w:r>
     </w:p>
   </w:comment>
-  <w:comment w:id="143" w:author="Fujimoto, Scott (CDPH-CHSI-PHPRB) [2]" w:date="2018-09-26T11:29:00Z" w:initials="FS">
+  <w:comment w:id="145" w:author="Fujimoto, Scott (CDPH-CHSI-PHPRB)" w:date="2018-09-26T11:29:00Z" w:initials="FS">
     <w:p>
       <w:pPr>
         <w:pStyle w:val="CommentText"/>
@@ -5593,7 +5620,7 @@
       </w:r>
     </w:p>
   </w:comment>
-  <w:comment w:id="144" w:author="Nagasako, Julie@CDPH" w:date="2018-09-26T17:14:00Z" w:initials="NJ">
+  <w:comment w:id="146" w:author="Nagasako, Julie@CDPH" w:date="2018-09-26T17:14:00Z" w:initials="NJ">
     <w:p>
       <w:pPr>
         <w:pStyle w:val="CommentText"/>
@@ -5609,7 +5636,7 @@
       </w:r>
     </w:p>
   </w:comment>
-  <w:comment w:id="148" w:author="Fujimoto, Scott (CDPH-CHSI-PHPRB) [2]" w:date="2018-09-26T11:31:00Z" w:initials="FS">
+  <w:comment w:id="150" w:author="Fujimoto, Scott (CDPH-CHSI-PHPRB)" w:date="2018-09-26T11:31:00Z" w:initials="FS">
     <w:p>
       <w:pPr>
         <w:pStyle w:val="CommentText"/>
@@ -5625,7 +5652,7 @@
       </w:r>
     </w:p>
   </w:comment>
-  <w:comment w:id="149" w:author="Nagasako, Julie@CDPH" w:date="2018-09-26T17:16:00Z" w:initials="NJ">
+  <w:comment w:id="151" w:author="Nagasako, Julie@CDPH" w:date="2018-09-26T17:16:00Z" w:initials="NJ">
     <w:p>
       <w:pPr>
         <w:pStyle w:val="CommentText"/>
@@ -6635,9 +6662,6 @@
   </w15:person>
   <w15:person w15:author="Nagasako, Julie@CDPH">
     <w15:presenceInfo w15:providerId="AD" w15:userId="S-1-5-21-4097889286-3091099877-3853663367-19316"/>
-  </w15:person>
-  <w15:person w15:author="Fujimoto, Scott (CDPH-CHSI-PHPRB) [2]">
-    <w15:presenceInfo w15:providerId="AD" w15:userId="S-1-5-21-4097889286-3091099877-3853663367-19739"/>
   </w15:person>
 </w15:people>
 </file>
@@ -7513,7 +7537,7 @@
 </file>
 
 <file path=customXml/itemProps1.xml><?xml version="1.0" encoding="utf-8"?>
-<ds:datastoreItem xmlns:ds="http://schemas.openxmlformats.org/officeDocument/2006/customXml" ds:itemID="{02CD2EE5-17DE-48B7-B612-FC2A494D72D3}">
+<ds:datastoreItem xmlns:ds="http://schemas.openxmlformats.org/officeDocument/2006/customXml" ds:itemID="{90AD5210-5CC9-4C67-82EB-02E769C00C40}">
   <ds:schemaRefs>
     <ds:schemaRef ds:uri="http://schemas.openxmlformats.org/officeDocument/2006/bibliography"/>
   </ds:schemaRefs>

</xml_diff>